<commit_message>
Updated version (more info on timeline)
</commit_message>
<xml_diff>
--- a/FYP_Plan.docx
+++ b/FYP_Plan.docx
@@ -211,75 +211,168 @@
           <w:sz w:val="24"/>
           <w:shd w:fill="auto" w:val="clear"/>
         </w:rPr>
-        <w:t xml:space="preserve">Week 2: creating transactions /uploading .csv banks statements to bulk import transactions</w:t>
-      </w:r>
-    </w:p>
-    <w:p>
-      <w:pPr>
-        <w:spacing w:before="0" w:after="160" w:line="279"/>
-        <w:ind w:right="0" w:left="0" w:firstLine="0"/>
-        <w:jc w:val="left"/>
-        <w:rPr>
-          <w:rFonts w:ascii="Aptos" w:hAnsi="Aptos" w:cs="Aptos" w:eastAsia="Aptos"/>
-          <w:color w:val="auto"/>
-          <w:spacing w:val="0"/>
-          <w:position w:val="0"/>
-          <w:sz w:val="24"/>
-          <w:shd w:fill="auto" w:val="clear"/>
-        </w:rPr>
-      </w:pPr>
-      <w:r>
-        <w:rPr>
-          <w:rFonts w:ascii="Aptos" w:hAnsi="Aptos" w:cs="Aptos" w:eastAsia="Aptos"/>
-          <w:color w:val="auto"/>
-          <w:spacing w:val="0"/>
-          <w:position w:val="0"/>
-          <w:sz w:val="24"/>
-          <w:shd w:fill="auto" w:val="clear"/>
-        </w:rPr>
-        <w:t xml:space="preserve">Week 3:</w:t>
-      </w:r>
-    </w:p>
-    <w:p>
-      <w:pPr>
-        <w:spacing w:before="0" w:after="160" w:line="279"/>
-        <w:ind w:right="0" w:left="0" w:firstLine="0"/>
-        <w:jc w:val="left"/>
-        <w:rPr>
-          <w:rFonts w:ascii="Aptos" w:hAnsi="Aptos" w:cs="Aptos" w:eastAsia="Aptos"/>
-          <w:color w:val="auto"/>
-          <w:spacing w:val="0"/>
-          <w:position w:val="0"/>
-          <w:sz w:val="24"/>
-          <w:shd w:fill="auto" w:val="clear"/>
-        </w:rPr>
-      </w:pPr>
-      <w:r>
-        <w:rPr>
-          <w:rFonts w:ascii="Aptos" w:hAnsi="Aptos" w:cs="Aptos" w:eastAsia="Aptos"/>
-          <w:color w:val="auto"/>
-          <w:spacing w:val="0"/>
-          <w:position w:val="0"/>
-          <w:sz w:val="24"/>
-          <w:shd w:fill="auto" w:val="clear"/>
-        </w:rPr>
-        <w:t xml:space="preserve">Week 2: </w:t>
-      </w:r>
-    </w:p>
-    <w:p>
-      <w:pPr>
-        <w:spacing w:before="0" w:after="160" w:line="279"/>
-        <w:ind w:right="0" w:left="0" w:firstLine="0"/>
-        <w:jc w:val="left"/>
-        <w:rPr>
-          <w:rFonts w:ascii="Aptos" w:hAnsi="Aptos" w:cs="Aptos" w:eastAsia="Aptos"/>
-          <w:color w:val="auto"/>
-          <w:spacing w:val="0"/>
-          <w:position w:val="0"/>
-          <w:sz w:val="24"/>
-          <w:shd w:fill="auto" w:val="clear"/>
-        </w:rPr>
-      </w:pPr>
+        <w:t xml:space="preserve">Week 2: Welcome header, dashboard page, link to other pages</w:t>
+      </w:r>
+    </w:p>
+    <w:p>
+      <w:pPr>
+        <w:spacing w:before="0" w:after="160" w:line="279"/>
+        <w:ind w:right="0" w:left="0" w:firstLine="0"/>
+        <w:jc w:val="left"/>
+        <w:rPr>
+          <w:rFonts w:ascii="Aptos" w:hAnsi="Aptos" w:cs="Aptos" w:eastAsia="Aptos"/>
+          <w:color w:val="auto"/>
+          <w:spacing w:val="0"/>
+          <w:position w:val="0"/>
+          <w:sz w:val="24"/>
+          <w:shd w:fill="auto" w:val="clear"/>
+        </w:rPr>
+      </w:pPr>
+      <w:r>
+        <w:rPr>
+          <w:rFonts w:ascii="Aptos" w:hAnsi="Aptos" w:cs="Aptos" w:eastAsia="Aptos"/>
+          <w:color w:val="auto"/>
+          <w:spacing w:val="0"/>
+          <w:position w:val="0"/>
+          <w:sz w:val="24"/>
+          <w:shd w:fill="auto" w:val="clear"/>
+        </w:rPr>
+        <w:t xml:space="preserve">Week 3: create database for storing data, api for uploading to DB </w:t>
+      </w:r>
+    </w:p>
+    <w:p>
+      <w:pPr>
+        <w:spacing w:before="0" w:after="160" w:line="279"/>
+        <w:ind w:right="0" w:left="0" w:firstLine="0"/>
+        <w:jc w:val="left"/>
+        <w:rPr>
+          <w:rFonts w:ascii="Aptos" w:hAnsi="Aptos" w:cs="Aptos" w:eastAsia="Aptos"/>
+          <w:color w:val="auto"/>
+          <w:spacing w:val="0"/>
+          <w:position w:val="0"/>
+          <w:sz w:val="24"/>
+          <w:shd w:fill="auto" w:val="clear"/>
+        </w:rPr>
+      </w:pPr>
+      <w:r>
+        <w:rPr>
+          <w:rFonts w:ascii="Aptos" w:hAnsi="Aptos" w:cs="Aptos" w:eastAsia="Aptos"/>
+          <w:color w:val="auto"/>
+          <w:spacing w:val="0"/>
+          <w:position w:val="0"/>
+          <w:sz w:val="24"/>
+          <w:shd w:fill="auto" w:val="clear"/>
+        </w:rPr>
+        <w:t xml:space="preserve">Week 4/5: uploading transactions, import bank statements .cvs correct format</w:t>
+      </w:r>
+    </w:p>
+    <w:p>
+      <w:pPr>
+        <w:spacing w:before="0" w:after="160" w:line="279"/>
+        <w:ind w:right="0" w:left="0" w:firstLine="0"/>
+        <w:jc w:val="left"/>
+        <w:rPr>
+          <w:rFonts w:ascii="Aptos" w:hAnsi="Aptos" w:cs="Aptos" w:eastAsia="Aptos"/>
+          <w:color w:val="auto"/>
+          <w:spacing w:val="0"/>
+          <w:position w:val="0"/>
+          <w:sz w:val="24"/>
+          <w:shd w:fill="auto" w:val="clear"/>
+        </w:rPr>
+      </w:pPr>
+      <w:r>
+        <w:rPr>
+          <w:rFonts w:ascii="Aptos" w:hAnsi="Aptos" w:cs="Aptos" w:eastAsia="Aptos"/>
+          <w:color w:val="auto"/>
+          <w:spacing w:val="0"/>
+          <w:position w:val="0"/>
+          <w:sz w:val="24"/>
+          <w:shd w:fill="auto" w:val="clear"/>
+        </w:rPr>
+        <w:t xml:space="preserve">week 6 : getting transactions for DB and formatting to web page</w:t>
+      </w:r>
+    </w:p>
+    <w:p>
+      <w:pPr>
+        <w:spacing w:before="0" w:after="160" w:line="279"/>
+        <w:ind w:right="0" w:left="0" w:firstLine="0"/>
+        <w:jc w:val="left"/>
+        <w:rPr>
+          <w:rFonts w:ascii="Aptos" w:hAnsi="Aptos" w:cs="Aptos" w:eastAsia="Aptos"/>
+          <w:color w:val="auto"/>
+          <w:spacing w:val="0"/>
+          <w:position w:val="0"/>
+          <w:sz w:val="24"/>
+          <w:shd w:fill="auto" w:val="clear"/>
+        </w:rPr>
+      </w:pPr>
+      <w:r>
+        <w:rPr>
+          <w:rFonts w:ascii="Aptos" w:hAnsi="Aptos" w:cs="Aptos" w:eastAsia="Aptos"/>
+          <w:color w:val="auto"/>
+          <w:spacing w:val="0"/>
+          <w:position w:val="0"/>
+          <w:sz w:val="24"/>
+          <w:shd w:fill="auto" w:val="clear"/>
+        </w:rPr>
+        <w:t xml:space="preserve">week 7: Filter functionality to sort transactions with categories </w:t>
+      </w:r>
+    </w:p>
+    <w:p>
+      <w:pPr>
+        <w:spacing w:before="0" w:after="160" w:line="279"/>
+        <w:ind w:right="0" w:left="0" w:firstLine="0"/>
+        <w:jc w:val="left"/>
+        <w:rPr>
+          <w:rFonts w:ascii="Aptos" w:hAnsi="Aptos" w:cs="Aptos" w:eastAsia="Aptos"/>
+          <w:color w:val="auto"/>
+          <w:spacing w:val="0"/>
+          <w:position w:val="0"/>
+          <w:sz w:val="24"/>
+          <w:shd w:fill="auto" w:val="clear"/>
+        </w:rPr>
+      </w:pPr>
+    </w:p>
+    <w:p>
+      <w:pPr>
+        <w:spacing w:before="0" w:after="160" w:line="279"/>
+        <w:ind w:right="0" w:left="0" w:firstLine="0"/>
+        <w:jc w:val="left"/>
+        <w:rPr>
+          <w:rFonts w:ascii="Aptos" w:hAnsi="Aptos" w:cs="Aptos" w:eastAsia="Aptos"/>
+          <w:color w:val="auto"/>
+          <w:spacing w:val="0"/>
+          <w:position w:val="0"/>
+          <w:sz w:val="24"/>
+          <w:shd w:fill="auto" w:val="clear"/>
+        </w:rPr>
+      </w:pPr>
+    </w:p>
+    <w:p>
+      <w:pPr>
+        <w:spacing w:before="0" w:after="160" w:line="279"/>
+        <w:ind w:right="0" w:left="0" w:firstLine="0"/>
+        <w:jc w:val="left"/>
+        <w:rPr>
+          <w:rFonts w:ascii="Aptos" w:hAnsi="Aptos" w:cs="Aptos" w:eastAsia="Aptos"/>
+          <w:color w:val="auto"/>
+          <w:spacing w:val="0"/>
+          <w:position w:val="0"/>
+          <w:sz w:val="24"/>
+          <w:shd w:fill="auto" w:val="clear"/>
+        </w:rPr>
+      </w:pPr>
+      <w:r>
+        <w:rPr>
+          <w:rFonts w:ascii="Aptos" w:hAnsi="Aptos" w:cs="Aptos" w:eastAsia="Aptos"/>
+          <w:color w:val="auto"/>
+          <w:spacing w:val="0"/>
+          <w:position w:val="0"/>
+          <w:sz w:val="24"/>
+          <w:shd w:fill="auto" w:val="clear"/>
+        </w:rPr>
+        <w:t xml:space="preserve">Term 2:</w:t>
+      </w:r>
     </w:p>
     <w:p>
       <w:pPr>
@@ -323,6 +416,15 @@
         </w:rPr>
         <w:t xml:space="preserve">Bibilography </w:t>
       </w:r>
+      <w:r>
+        <w:object w:dxaOrig="2835" w:dyaOrig="2835">
+          <v:rect xmlns:o="urn:schemas-microsoft-com:office:office" xmlns:v="urn:schemas-microsoft-com:vml" id="rectole0000000000" style="width:141.750000pt;height:141.750000pt" o:preferrelative="t" o:ole="">
+            <o:lock v:ext="edit"/>
+            <v:imagedata xmlns:r="http://schemas.openxmlformats.org/officeDocument/2006/relationships" r:id="docRId1" o:title=""/>
+          </v:rect>
+          <o:OLEObject xmlns:r="http://schemas.openxmlformats.org/officeDocument/2006/relationships" xmlns:o="urn:schemas-microsoft-com:office:office" Type="Embed" ProgID="PBrush" DrawAspect="Content" ObjectID="0000000000" ShapeID="rectole0000000000" r:id="docRId0"/>
+        </w:object>
+      </w:r>
     </w:p>
     <w:p>
       <w:pPr>
@@ -821,6 +923,81 @@
         </w:rPr>
         <w:t xml:space="preserve">Will statements sent be in correct format. </w:t>
       </w:r>
+    </w:p>
+    <w:p>
+      <w:pPr>
+        <w:spacing w:before="0" w:after="160" w:line="279"/>
+        <w:ind w:right="0" w:left="0" w:firstLine="0"/>
+        <w:jc w:val="left"/>
+        <w:rPr>
+          <w:rFonts w:ascii="Aptos" w:hAnsi="Aptos" w:cs="Aptos" w:eastAsia="Aptos"/>
+          <w:color w:val="auto"/>
+          <w:spacing w:val="0"/>
+          <w:position w:val="0"/>
+          <w:sz w:val="24"/>
+          <w:shd w:fill="auto" w:val="clear"/>
+        </w:rPr>
+      </w:pPr>
+    </w:p>
+    <w:p>
+      <w:pPr>
+        <w:spacing w:before="0" w:after="160" w:line="279"/>
+        <w:ind w:right="0" w:left="0" w:firstLine="0"/>
+        <w:jc w:val="left"/>
+        <w:rPr>
+          <w:rFonts w:ascii="Aptos" w:hAnsi="Aptos" w:cs="Aptos" w:eastAsia="Aptos"/>
+          <w:color w:val="auto"/>
+          <w:spacing w:val="0"/>
+          <w:position w:val="0"/>
+          <w:sz w:val="24"/>
+          <w:shd w:fill="auto" w:val="clear"/>
+        </w:rPr>
+      </w:pPr>
+    </w:p>
+    <w:p>
+      <w:pPr>
+        <w:spacing w:before="0" w:after="160" w:line="279"/>
+        <w:ind w:right="0" w:left="0" w:firstLine="0"/>
+        <w:jc w:val="left"/>
+        <w:rPr>
+          <w:rFonts w:ascii="Aptos" w:hAnsi="Aptos" w:cs="Aptos" w:eastAsia="Aptos"/>
+          <w:color w:val="auto"/>
+          <w:spacing w:val="0"/>
+          <w:position w:val="0"/>
+          <w:sz w:val="24"/>
+          <w:shd w:fill="auto" w:val="clear"/>
+        </w:rPr>
+      </w:pPr>
+    </w:p>
+    <w:p>
+      <w:pPr>
+        <w:spacing w:before="0" w:after="160" w:line="279"/>
+        <w:ind w:right="0" w:left="0" w:firstLine="0"/>
+        <w:jc w:val="left"/>
+        <w:rPr>
+          <w:rFonts w:ascii="Aptos" w:hAnsi="Aptos" w:cs="Aptos" w:eastAsia="Aptos"/>
+          <w:color w:val="auto"/>
+          <w:spacing w:val="0"/>
+          <w:position w:val="0"/>
+          <w:sz w:val="24"/>
+          <w:shd w:fill="auto" w:val="clear"/>
+        </w:rPr>
+      </w:pPr>
+    </w:p>
+    <w:p>
+      <w:pPr>
+        <w:spacing w:before="0" w:after="160" w:line="279"/>
+        <w:ind w:right="0" w:left="0" w:firstLine="0"/>
+        <w:jc w:val="left"/>
+        <w:rPr>
+          <w:rFonts w:ascii="Aptos" w:hAnsi="Aptos" w:cs="Aptos" w:eastAsia="Aptos"/>
+          <w:color w:val="auto"/>
+          <w:spacing w:val="0"/>
+          <w:position w:val="0"/>
+          <w:sz w:val="24"/>
+          <w:shd w:fill="auto" w:val="clear"/>
+        </w:rPr>
+      </w:pPr>
     </w:p>
     <w:p>
       <w:pPr>

</xml_diff>